<commit_message>
pion paper details updated
</commit_message>
<xml_diff>
--- a/SETIAWAN_PUBLICATIONS.docx
+++ b/SETIAWAN_PUBLICATIONS.docx
@@ -1,6 +1,6 @@
 
 <file path=word/document.xml><?xml version="1.0" encoding="utf-8"?>
-<w:document xmlns:wpc="http://schemas.microsoft.com/office/word/2010/wordprocessingCanvas" xmlns:cx="http://schemas.microsoft.com/office/drawing/2014/chartex" xmlns:cx1="http://schemas.microsoft.com/office/drawing/2015/9/8/chartex" xmlns:cx2="http://schemas.microsoft.com/office/drawing/2015/10/21/chartex" xmlns:cx3="http://schemas.microsoft.com/office/drawing/2016/5/9/chartex" xmlns:cx4="http://schemas.microsoft.com/office/drawing/2016/5/10/chartex" xmlns:cx5="http://schemas.microsoft.com/office/drawing/2016/5/11/chartex" xmlns:mc="http://schemas.openxmlformats.org/markup-compatibility/2006" xmlns:o="urn:schemas-microsoft-com:office:office" xmlns:r="http://schemas.openxmlformats.org/officeDocument/2006/relationships" xmlns:m="http://schemas.openxmlformats.org/officeDocument/2006/math" xmlns:v="urn:schemas-microsoft-com:vml" xmlns:wp14="http://schemas.microsoft.com/office/word/2010/wordprocessingDrawing" xmlns:wp="http://schemas.openxmlformats.org/drawingml/2006/wordprocessingDrawing" xmlns:w10="urn:schemas-microsoft-com:office:word" xmlns:w="http://schemas.openxmlformats.org/wordprocessingml/2006/main" xmlns:w14="http://schemas.microsoft.com/office/word/2010/wordml" xmlns:w15="http://schemas.microsoft.com/office/word/2012/wordml" xmlns:w16se="http://schemas.microsoft.com/office/word/2015/wordml/symex" xmlns:wpg="http://schemas.microsoft.com/office/word/2010/wordprocessingGroup" xmlns:wpi="http://schemas.microsoft.com/office/word/2010/wordprocessingInk" xmlns:wne="http://schemas.microsoft.com/office/word/2006/wordml" xmlns:wps="http://schemas.microsoft.com/office/word/2010/wordprocessingShape" mc:Ignorable="w14 w15 w16se wp14">
+<w:document xmlns:wpc="http://schemas.microsoft.com/office/word/2010/wordprocessingCanvas" xmlns:cx="http://schemas.microsoft.com/office/drawing/2014/chartex" xmlns:cx1="http://schemas.microsoft.com/office/drawing/2015/9/8/chartex" xmlns:cx2="http://schemas.microsoft.com/office/drawing/2015/10/21/chartex" xmlns:cx3="http://schemas.microsoft.com/office/drawing/2016/5/9/chartex" xmlns:cx4="http://schemas.microsoft.com/office/drawing/2016/5/10/chartex" xmlns:cx5="http://schemas.microsoft.com/office/drawing/2016/5/11/chartex" xmlns:cx6="http://schemas.microsoft.com/office/drawing/2016/5/12/chartex" xmlns:cx7="http://schemas.microsoft.com/office/drawing/2016/5/13/chartex" xmlns:cx8="http://schemas.microsoft.com/office/drawing/2016/5/14/chartex" xmlns:mc="http://schemas.openxmlformats.org/markup-compatibility/2006" xmlns:o="urn:schemas-microsoft-com:office:office" xmlns:r="http://schemas.openxmlformats.org/officeDocument/2006/relationships" xmlns:m="http://schemas.openxmlformats.org/officeDocument/2006/math" xmlns:v="urn:schemas-microsoft-com:vml" xmlns:wp14="http://schemas.microsoft.com/office/word/2010/wordprocessingDrawing" xmlns:wp="http://schemas.openxmlformats.org/drawingml/2006/wordprocessingDrawing" xmlns:w10="urn:schemas-microsoft-com:office:word" xmlns:w="http://schemas.openxmlformats.org/wordprocessingml/2006/main" xmlns:w14="http://schemas.microsoft.com/office/word/2010/wordml" xmlns:w15="http://schemas.microsoft.com/office/word/2012/wordml" xmlns:w16se="http://schemas.microsoft.com/office/word/2015/wordml/symex" xmlns:wpg="http://schemas.microsoft.com/office/word/2010/wordprocessingGroup" xmlns:wpi="http://schemas.microsoft.com/office/word/2010/wordprocessingInk" xmlns:wne="http://schemas.microsoft.com/office/word/2006/wordml" xmlns:wps="http://schemas.microsoft.com/office/word/2010/wordprocessingShape" mc:Ignorable="w14 w15 w16se wp14">
   <w:body>
     <w:p>
       <w:pPr>
@@ -381,15 +381,42 @@
           <w:sz w:val="24"/>
           <w:szCs w:val="24"/>
         </w:rPr>
-        <w:t xml:space="preserve"> (</w:t>
+        <w:t xml:space="preserve"> </w:t>
       </w:r>
       <w:r>
         <w:rPr>
           <w:rFonts w:ascii="Times New Roman" w:hAnsi="Times New Roman" w:cs="Times New Roman"/>
-          <w:sz w:val="24"/>
-          <w:szCs w:val="24"/>
-        </w:rPr>
-        <w:t>Accepted, March 2017</w:t>
+          <w:b/>
+          <w:sz w:val="24"/>
+          <w:szCs w:val="24"/>
+        </w:rPr>
+        <w:t>95</w:t>
+      </w:r>
+      <w:r>
+        <w:rPr>
+          <w:rFonts w:ascii="Times New Roman" w:hAnsi="Times New Roman" w:cs="Times New Roman"/>
+          <w:sz w:val="24"/>
+          <w:szCs w:val="24"/>
+        </w:rPr>
+        <w:t xml:space="preserve">, 044614 </w:t>
+      </w:r>
+      <w:bookmarkStart w:id="0" w:name="_GoBack"/>
+      <w:bookmarkEnd w:id="0"/>
+      <w:r>
+        <w:rPr>
+          <w:rFonts w:ascii="Times New Roman" w:hAnsi="Times New Roman" w:cs="Times New Roman"/>
+          <w:sz w:val="24"/>
+          <w:szCs w:val="24"/>
+        </w:rPr>
+        <w:t>(</w:t>
+      </w:r>
+      <w:r>
+        <w:rPr>
+          <w:rFonts w:ascii="Times New Roman" w:hAnsi="Times New Roman" w:cs="Times New Roman"/>
+          <w:sz w:val="24"/>
+          <w:szCs w:val="24"/>
+        </w:rPr>
+        <w:t>2017</w:t>
       </w:r>
       <w:r>
         <w:rPr>
@@ -461,8 +488,6 @@
           <w:t>ResearchGate</w:t>
         </w:r>
       </w:hyperlink>
-      <w:bookmarkStart w:id="0" w:name="_GoBack"/>
-      <w:bookmarkEnd w:id="0"/>
     </w:p>
     <w:p>
       <w:pPr>
@@ -522,7 +547,7 @@
 </file>
 
 <file path=word/endnotes.xml><?xml version="1.0" encoding="utf-8"?>
-<w:endnotes xmlns:wpc="http://schemas.microsoft.com/office/word/2010/wordprocessingCanvas" xmlns:cx="http://schemas.microsoft.com/office/drawing/2014/chartex" xmlns:cx1="http://schemas.microsoft.com/office/drawing/2015/9/8/chartex" xmlns:cx2="http://schemas.microsoft.com/office/drawing/2015/10/21/chartex" xmlns:cx3="http://schemas.microsoft.com/office/drawing/2016/5/9/chartex" xmlns:cx4="http://schemas.microsoft.com/office/drawing/2016/5/10/chartex" xmlns:cx5="http://schemas.microsoft.com/office/drawing/2016/5/11/chartex" xmlns:mc="http://schemas.openxmlformats.org/markup-compatibility/2006" xmlns:o="urn:schemas-microsoft-com:office:office" xmlns:r="http://schemas.openxmlformats.org/officeDocument/2006/relationships" xmlns:m="http://schemas.openxmlformats.org/officeDocument/2006/math" xmlns:v="urn:schemas-microsoft-com:vml" xmlns:wp14="http://schemas.microsoft.com/office/word/2010/wordprocessingDrawing" xmlns:wp="http://schemas.openxmlformats.org/drawingml/2006/wordprocessingDrawing" xmlns:w10="urn:schemas-microsoft-com:office:word" xmlns:w="http://schemas.openxmlformats.org/wordprocessingml/2006/main" xmlns:w14="http://schemas.microsoft.com/office/word/2010/wordml" xmlns:w15="http://schemas.microsoft.com/office/word/2012/wordml" xmlns:w16se="http://schemas.microsoft.com/office/word/2015/wordml/symex" xmlns:wpg="http://schemas.microsoft.com/office/word/2010/wordprocessingGroup" xmlns:wpi="http://schemas.microsoft.com/office/word/2010/wordprocessingInk" xmlns:wne="http://schemas.microsoft.com/office/word/2006/wordml" xmlns:wps="http://schemas.microsoft.com/office/word/2010/wordprocessingShape" mc:Ignorable="w14 w15 w16se wp14">
+<w:endnotes xmlns:wpc="http://schemas.microsoft.com/office/word/2010/wordprocessingCanvas" xmlns:cx="http://schemas.microsoft.com/office/drawing/2014/chartex" xmlns:cx1="http://schemas.microsoft.com/office/drawing/2015/9/8/chartex" xmlns:cx2="http://schemas.microsoft.com/office/drawing/2015/10/21/chartex" xmlns:cx3="http://schemas.microsoft.com/office/drawing/2016/5/9/chartex" xmlns:cx4="http://schemas.microsoft.com/office/drawing/2016/5/10/chartex" xmlns:cx5="http://schemas.microsoft.com/office/drawing/2016/5/11/chartex" xmlns:cx6="http://schemas.microsoft.com/office/drawing/2016/5/12/chartex" xmlns:cx7="http://schemas.microsoft.com/office/drawing/2016/5/13/chartex" xmlns:cx8="http://schemas.microsoft.com/office/drawing/2016/5/14/chartex" xmlns:mc="http://schemas.openxmlformats.org/markup-compatibility/2006" xmlns:o="urn:schemas-microsoft-com:office:office" xmlns:r="http://schemas.openxmlformats.org/officeDocument/2006/relationships" xmlns:m="http://schemas.openxmlformats.org/officeDocument/2006/math" xmlns:v="urn:schemas-microsoft-com:vml" xmlns:wp14="http://schemas.microsoft.com/office/word/2010/wordprocessingDrawing" xmlns:wp="http://schemas.openxmlformats.org/drawingml/2006/wordprocessingDrawing" xmlns:w10="urn:schemas-microsoft-com:office:word" xmlns:w="http://schemas.openxmlformats.org/wordprocessingml/2006/main" xmlns:w14="http://schemas.microsoft.com/office/word/2010/wordml" xmlns:w15="http://schemas.microsoft.com/office/word/2012/wordml" xmlns:w16se="http://schemas.microsoft.com/office/word/2015/wordml/symex" xmlns:wpg="http://schemas.microsoft.com/office/word/2010/wordprocessingGroup" xmlns:wpi="http://schemas.microsoft.com/office/word/2010/wordprocessingInk" xmlns:wne="http://schemas.microsoft.com/office/word/2006/wordml" xmlns:wps="http://schemas.microsoft.com/office/word/2010/wordprocessingShape" mc:Ignorable="w14 w15 w16se wp14">
   <w:endnote w:type="separator" w:id="-1">
     <w:p>
       <w:pPr>
@@ -547,7 +572,7 @@
 </file>
 
 <file path=word/footer1.xml><?xml version="1.0" encoding="utf-8"?>
-<w:ftr xmlns:wpc="http://schemas.microsoft.com/office/word/2010/wordprocessingCanvas" xmlns:cx="http://schemas.microsoft.com/office/drawing/2014/chartex" xmlns:cx1="http://schemas.microsoft.com/office/drawing/2015/9/8/chartex" xmlns:cx2="http://schemas.microsoft.com/office/drawing/2015/10/21/chartex" xmlns:cx3="http://schemas.microsoft.com/office/drawing/2016/5/9/chartex" xmlns:cx4="http://schemas.microsoft.com/office/drawing/2016/5/10/chartex" xmlns:cx5="http://schemas.microsoft.com/office/drawing/2016/5/11/chartex" xmlns:mc="http://schemas.openxmlformats.org/markup-compatibility/2006" xmlns:o="urn:schemas-microsoft-com:office:office" xmlns:r="http://schemas.openxmlformats.org/officeDocument/2006/relationships" xmlns:m="http://schemas.openxmlformats.org/officeDocument/2006/math" xmlns:v="urn:schemas-microsoft-com:vml" xmlns:wp14="http://schemas.microsoft.com/office/word/2010/wordprocessingDrawing" xmlns:wp="http://schemas.openxmlformats.org/drawingml/2006/wordprocessingDrawing" xmlns:w10="urn:schemas-microsoft-com:office:word" xmlns:w="http://schemas.openxmlformats.org/wordprocessingml/2006/main" xmlns:w14="http://schemas.microsoft.com/office/word/2010/wordml" xmlns:w15="http://schemas.microsoft.com/office/word/2012/wordml" xmlns:w16se="http://schemas.microsoft.com/office/word/2015/wordml/symex" xmlns:wpg="http://schemas.microsoft.com/office/word/2010/wordprocessingGroup" xmlns:wpi="http://schemas.microsoft.com/office/word/2010/wordprocessingInk" xmlns:wne="http://schemas.microsoft.com/office/word/2006/wordml" xmlns:wps="http://schemas.microsoft.com/office/word/2010/wordprocessingShape" mc:Ignorable="w14 w15 w16se wp14">
+<w:ftr xmlns:wpc="http://schemas.microsoft.com/office/word/2010/wordprocessingCanvas" xmlns:cx="http://schemas.microsoft.com/office/drawing/2014/chartex" xmlns:cx1="http://schemas.microsoft.com/office/drawing/2015/9/8/chartex" xmlns:cx2="http://schemas.microsoft.com/office/drawing/2015/10/21/chartex" xmlns:cx3="http://schemas.microsoft.com/office/drawing/2016/5/9/chartex" xmlns:cx4="http://schemas.microsoft.com/office/drawing/2016/5/10/chartex" xmlns:cx5="http://schemas.microsoft.com/office/drawing/2016/5/11/chartex" xmlns:cx6="http://schemas.microsoft.com/office/drawing/2016/5/12/chartex" xmlns:cx7="http://schemas.microsoft.com/office/drawing/2016/5/13/chartex" xmlns:cx8="http://schemas.microsoft.com/office/drawing/2016/5/14/chartex" xmlns:mc="http://schemas.openxmlformats.org/markup-compatibility/2006" xmlns:o="urn:schemas-microsoft-com:office:office" xmlns:r="http://schemas.openxmlformats.org/officeDocument/2006/relationships" xmlns:m="http://schemas.openxmlformats.org/officeDocument/2006/math" xmlns:v="urn:schemas-microsoft-com:vml" xmlns:wp14="http://schemas.microsoft.com/office/word/2010/wordprocessingDrawing" xmlns:wp="http://schemas.openxmlformats.org/drawingml/2006/wordprocessingDrawing" xmlns:w10="urn:schemas-microsoft-com:office:word" xmlns:w="http://schemas.openxmlformats.org/wordprocessingml/2006/main" xmlns:w14="http://schemas.microsoft.com/office/word/2010/wordml" xmlns:w15="http://schemas.microsoft.com/office/word/2012/wordml" xmlns:w16se="http://schemas.microsoft.com/office/word/2015/wordml/symex" xmlns:wpg="http://schemas.microsoft.com/office/word/2010/wordprocessingGroup" xmlns:wpi="http://schemas.microsoft.com/office/word/2010/wordprocessingInk" xmlns:wne="http://schemas.microsoft.com/office/word/2006/wordml" xmlns:wps="http://schemas.microsoft.com/office/word/2010/wordprocessingShape" mc:Ignorable="w14 w15 w16se wp14">
   <w:sdt>
     <w:sdtPr>
       <w:id w:val="576173547"/>
@@ -635,7 +660,7 @@
 </file>
 
 <file path=word/footnotes.xml><?xml version="1.0" encoding="utf-8"?>
-<w:footnotes xmlns:wpc="http://schemas.microsoft.com/office/word/2010/wordprocessingCanvas" xmlns:cx="http://schemas.microsoft.com/office/drawing/2014/chartex" xmlns:cx1="http://schemas.microsoft.com/office/drawing/2015/9/8/chartex" xmlns:cx2="http://schemas.microsoft.com/office/drawing/2015/10/21/chartex" xmlns:cx3="http://schemas.microsoft.com/office/drawing/2016/5/9/chartex" xmlns:cx4="http://schemas.microsoft.com/office/drawing/2016/5/10/chartex" xmlns:cx5="http://schemas.microsoft.com/office/drawing/2016/5/11/chartex" xmlns:mc="http://schemas.openxmlformats.org/markup-compatibility/2006" xmlns:o="urn:schemas-microsoft-com:office:office" xmlns:r="http://schemas.openxmlformats.org/officeDocument/2006/relationships" xmlns:m="http://schemas.openxmlformats.org/officeDocument/2006/math" xmlns:v="urn:schemas-microsoft-com:vml" xmlns:wp14="http://schemas.microsoft.com/office/word/2010/wordprocessingDrawing" xmlns:wp="http://schemas.openxmlformats.org/drawingml/2006/wordprocessingDrawing" xmlns:w10="urn:schemas-microsoft-com:office:word" xmlns:w="http://schemas.openxmlformats.org/wordprocessingml/2006/main" xmlns:w14="http://schemas.microsoft.com/office/word/2010/wordml" xmlns:w15="http://schemas.microsoft.com/office/word/2012/wordml" xmlns:w16se="http://schemas.microsoft.com/office/word/2015/wordml/symex" xmlns:wpg="http://schemas.microsoft.com/office/word/2010/wordprocessingGroup" xmlns:wpi="http://schemas.microsoft.com/office/word/2010/wordprocessingInk" xmlns:wne="http://schemas.microsoft.com/office/word/2006/wordml" xmlns:wps="http://schemas.microsoft.com/office/word/2010/wordprocessingShape" mc:Ignorable="w14 w15 w16se wp14">
+<w:footnotes xmlns:wpc="http://schemas.microsoft.com/office/word/2010/wordprocessingCanvas" xmlns:cx="http://schemas.microsoft.com/office/drawing/2014/chartex" xmlns:cx1="http://schemas.microsoft.com/office/drawing/2015/9/8/chartex" xmlns:cx2="http://schemas.microsoft.com/office/drawing/2015/10/21/chartex" xmlns:cx3="http://schemas.microsoft.com/office/drawing/2016/5/9/chartex" xmlns:cx4="http://schemas.microsoft.com/office/drawing/2016/5/10/chartex" xmlns:cx5="http://schemas.microsoft.com/office/drawing/2016/5/11/chartex" xmlns:cx6="http://schemas.microsoft.com/office/drawing/2016/5/12/chartex" xmlns:cx7="http://schemas.microsoft.com/office/drawing/2016/5/13/chartex" xmlns:cx8="http://schemas.microsoft.com/office/drawing/2016/5/14/chartex" xmlns:mc="http://schemas.openxmlformats.org/markup-compatibility/2006" xmlns:o="urn:schemas-microsoft-com:office:office" xmlns:r="http://schemas.openxmlformats.org/officeDocument/2006/relationships" xmlns:m="http://schemas.openxmlformats.org/officeDocument/2006/math" xmlns:v="urn:schemas-microsoft-com:vml" xmlns:wp14="http://schemas.microsoft.com/office/word/2010/wordprocessingDrawing" xmlns:wp="http://schemas.openxmlformats.org/drawingml/2006/wordprocessingDrawing" xmlns:w10="urn:schemas-microsoft-com:office:word" xmlns:w="http://schemas.openxmlformats.org/wordprocessingml/2006/main" xmlns:w14="http://schemas.microsoft.com/office/word/2010/wordml" xmlns:w15="http://schemas.microsoft.com/office/word/2012/wordml" xmlns:w16se="http://schemas.microsoft.com/office/word/2015/wordml/symex" xmlns:wpg="http://schemas.microsoft.com/office/word/2010/wordprocessingGroup" xmlns:wpi="http://schemas.microsoft.com/office/word/2010/wordprocessingInk" xmlns:wne="http://schemas.microsoft.com/office/word/2006/wordml" xmlns:wps="http://schemas.microsoft.com/office/word/2010/wordprocessingShape" mc:Ignorable="w14 w15 w16se wp14">
   <w:footnote w:type="separator" w:id="-1">
     <w:p>
       <w:pPr>
@@ -660,7 +685,7 @@
 </file>
 
 <file path=word/numbering.xml><?xml version="1.0" encoding="utf-8"?>
-<w:numbering xmlns:wpc="http://schemas.microsoft.com/office/word/2010/wordprocessingCanvas" xmlns:cx="http://schemas.microsoft.com/office/drawing/2014/chartex" xmlns:cx1="http://schemas.microsoft.com/office/drawing/2015/9/8/chartex" xmlns:cx2="http://schemas.microsoft.com/office/drawing/2015/10/21/chartex" xmlns:cx3="http://schemas.microsoft.com/office/drawing/2016/5/9/chartex" xmlns:cx4="http://schemas.microsoft.com/office/drawing/2016/5/10/chartex" xmlns:cx5="http://schemas.microsoft.com/office/drawing/2016/5/11/chartex" xmlns:mc="http://schemas.openxmlformats.org/markup-compatibility/2006" xmlns:o="urn:schemas-microsoft-com:office:office" xmlns:r="http://schemas.openxmlformats.org/officeDocument/2006/relationships" xmlns:m="http://schemas.openxmlformats.org/officeDocument/2006/math" xmlns:v="urn:schemas-microsoft-com:vml" xmlns:wp14="http://schemas.microsoft.com/office/word/2010/wordprocessingDrawing" xmlns:wp="http://schemas.openxmlformats.org/drawingml/2006/wordprocessingDrawing" xmlns:w10="urn:schemas-microsoft-com:office:word" xmlns:w="http://schemas.openxmlformats.org/wordprocessingml/2006/main" xmlns:w14="http://schemas.microsoft.com/office/word/2010/wordml" xmlns:w15="http://schemas.microsoft.com/office/word/2012/wordml" xmlns:w16se="http://schemas.microsoft.com/office/word/2015/wordml/symex" xmlns:wpg="http://schemas.microsoft.com/office/word/2010/wordprocessingGroup" xmlns:wpi="http://schemas.microsoft.com/office/word/2010/wordprocessingInk" xmlns:wne="http://schemas.microsoft.com/office/word/2006/wordml" xmlns:wps="http://schemas.microsoft.com/office/word/2010/wordprocessingShape" mc:Ignorable="w14 w15 w16se wp14">
+<w:numbering xmlns:wpc="http://schemas.microsoft.com/office/word/2010/wordprocessingCanvas" xmlns:cx="http://schemas.microsoft.com/office/drawing/2014/chartex" xmlns:cx1="http://schemas.microsoft.com/office/drawing/2015/9/8/chartex" xmlns:cx2="http://schemas.microsoft.com/office/drawing/2015/10/21/chartex" xmlns:cx3="http://schemas.microsoft.com/office/drawing/2016/5/9/chartex" xmlns:cx4="http://schemas.microsoft.com/office/drawing/2016/5/10/chartex" xmlns:cx5="http://schemas.microsoft.com/office/drawing/2016/5/11/chartex" xmlns:cx6="http://schemas.microsoft.com/office/drawing/2016/5/12/chartex" xmlns:cx7="http://schemas.microsoft.com/office/drawing/2016/5/13/chartex" xmlns:cx8="http://schemas.microsoft.com/office/drawing/2016/5/14/chartex" xmlns:mc="http://schemas.openxmlformats.org/markup-compatibility/2006" xmlns:o="urn:schemas-microsoft-com:office:office" xmlns:r="http://schemas.openxmlformats.org/officeDocument/2006/relationships" xmlns:m="http://schemas.openxmlformats.org/officeDocument/2006/math" xmlns:v="urn:schemas-microsoft-com:vml" xmlns:wp14="http://schemas.microsoft.com/office/word/2010/wordprocessingDrawing" xmlns:wp="http://schemas.openxmlformats.org/drawingml/2006/wordprocessingDrawing" xmlns:w10="urn:schemas-microsoft-com:office:word" xmlns:w="http://schemas.openxmlformats.org/wordprocessingml/2006/main" xmlns:w14="http://schemas.microsoft.com/office/word/2010/wordml" xmlns:w15="http://schemas.microsoft.com/office/word/2012/wordml" xmlns:w16se="http://schemas.microsoft.com/office/word/2015/wordml/symex" xmlns:wpg="http://schemas.microsoft.com/office/word/2010/wordprocessingGroup" xmlns:wpi="http://schemas.microsoft.com/office/word/2010/wordprocessingInk" xmlns:wne="http://schemas.microsoft.com/office/word/2006/wordml" xmlns:wps="http://schemas.microsoft.com/office/word/2010/wordprocessingShape" mc:Ignorable="w14 w15 w16se wp14">
   <w:abstractNum w:abstractNumId="0" w15:restartNumberingAfterBreak="0">
     <w:nsid w:val="02BE55BC"/>
     <w:multiLevelType w:val="multilevel"/>
@@ -4430,7 +4455,7 @@
 </file>
 
 <file path=customXml/itemProps1.xml><?xml version="1.0" encoding="utf-8"?>
-<ds:datastoreItem xmlns:ds="http://schemas.openxmlformats.org/officeDocument/2006/customXml" ds:itemID="{94F62B42-8F6F-47FB-8D31-E5FA0DDC6112}">
+<ds:datastoreItem xmlns:ds="http://schemas.openxmlformats.org/officeDocument/2006/customXml" ds:itemID="{C9E15CA9-1EA5-433D-B899-B61E91F8F244}">
   <ds:schemaRefs>
     <ds:schemaRef ds:uri="http://schemas.openxmlformats.org/officeDocument/2006/bibliography"/>
   </ds:schemaRefs>

</xml_diff>